<commit_message>
v 3.3.10.03 partially complete
Selex setup reworking
</commit_message>
<xml_diff>
--- a/guiGuide/SS330_GUI_User_Guide.docx
+++ b/guiGuide/SS330_GUI_User_Guide.docx
@@ -535,7 +535,9 @@
     <w:sdt>
       <w:sdtPr>
         <w:rPr>
-          <w:rFonts w:eastAsiaTheme="minorHAnsi"/>
+          <w:rFonts w:asciiTheme="minorHAnsi" w:eastAsiaTheme="minorHAnsi" w:hAnsiTheme="minorHAnsi"/>
+          <w:b w:val="0"/>
+          <w:bCs w:val="0"/>
           <w:sz w:val="22"/>
           <w:szCs w:val="22"/>
           <w:u w:val="single"/>
@@ -548,7 +550,6 @@
       </w:sdtPr>
       <w:sdtEndPr>
         <w:rPr>
-          <w:rFonts w:asciiTheme="minorHAnsi" w:hAnsiTheme="minorHAnsi"/>
           <w:noProof/>
           <w:u w:val="none"/>
         </w:rPr>
@@ -596,21 +597,7 @@
                 <w:rStyle w:val="Hyperlink"/>
                 <w:noProof/>
               </w:rPr>
-              <w:t>Conte</w:t>
-            </w:r>
-            <w:r>
-              <w:rPr>
-                <w:rStyle w:val="Hyperlink"/>
-                <w:noProof/>
-              </w:rPr>
-              <w:t>n</w:t>
-            </w:r>
-            <w:r>
-              <w:rPr>
-                <w:rStyle w:val="Hyperlink"/>
-                <w:noProof/>
-              </w:rPr>
-              <w:t>ts</w:t>
+              <w:t>Contents</w:t>
             </w:r>
             <w:r>
               <w:rPr>
@@ -4777,7 +4764,7 @@
         </w:rPr>
       </w:pPr>
       <w:hyperlink w:anchor="_bookmark1" w:history="1">
-        <w:bookmarkStart w:id="3" w:name="_Toc505867665"/>
+        <w:bookmarkStart w:id="2" w:name="_Toc505867665"/>
         <w:r>
           <w:rPr>
             <w:spacing w:val="-2"/>
@@ -4799,7 +4786,7 @@
           </w:rPr>
           <w:t>duction</w:t>
         </w:r>
-        <w:bookmarkEnd w:id="3"/>
+        <w:bookmarkEnd w:id="2"/>
       </w:hyperlink>
       <w:r>
         <w:rPr>
@@ -4814,7 +4801,19 @@
         <w:pStyle w:val="SectionText"/>
       </w:pPr>
       <w:r>
-        <w:t>This guide is the Stock Synthesis GUI</w:t>
+        <w:t xml:space="preserve">This </w:t>
+      </w:r>
+      <w:r>
+        <w:t xml:space="preserve">is a </w:t>
+      </w:r>
+      <w:r>
+        <w:t xml:space="preserve">guide </w:t>
+      </w:r>
+      <w:r>
+        <w:t xml:space="preserve">for the </w:t>
+      </w:r>
+      <w:r>
+        <w:t>Stock Synthesis GUI</w:t>
       </w:r>
       <w:r>
         <w:t>. The GUI enables new or occasional users to work with existing models, save changes, create new models, run Stock Synthesis and view some output graphs.</w:t>
@@ -4822,13 +4821,21 @@
     </w:p>
     <w:p>
       <w:pPr>
+        <w:pStyle w:val="SectionText"/>
+      </w:pPr>
+      <w:r>
+        <w:t xml:space="preserve">This document will not cover basic details covered elsewhere. See the “Getting Started with Stock Synthesis” PowerPoint presentation for basic information, the “Introduction to Stock Synthesis” for a broad overview, or the User Manual for more detail on each file’s contents. </w:t>
+      </w:r>
+    </w:p>
+    <w:p>
+      <w:pPr>
         <w:pStyle w:val="SectionHeader"/>
         <w:rPr>
           <w:w w:val="100"/>
         </w:rPr>
       </w:pPr>
       <w:hyperlink w:anchor="_bookmark2" w:history="1">
-        <w:bookmarkStart w:id="4" w:name="_Toc505867666"/>
+        <w:bookmarkStart w:id="3" w:name="_Toc505867666"/>
         <w:r>
           <w:t>New</w:t>
         </w:r>
@@ -4901,7 +4908,7 @@
         <w:r>
           <w:t>3.3.10</w:t>
         </w:r>
-        <w:bookmarkEnd w:id="4"/>
+        <w:bookmarkEnd w:id="3"/>
       </w:hyperlink>
     </w:p>
     <w:p>
@@ -4951,11 +4958,11 @@
       <w:pPr>
         <w:pStyle w:val="SectionHeader"/>
       </w:pPr>
-      <w:bookmarkStart w:id="5" w:name="_Toc505867667"/>
+      <w:bookmarkStart w:id="4" w:name="_Toc505867667"/>
       <w:r>
         <w:t>Setup</w:t>
       </w:r>
-      <w:bookmarkEnd w:id="5"/>
+      <w:bookmarkEnd w:id="4"/>
     </w:p>
     <w:p>
       <w:pPr>
@@ -5021,7 +5028,7 @@
         <w:pStyle w:val="SectionHeader"/>
       </w:pPr>
       <w:hyperlink w:anchor="_bookmark3" w:history="1">
-        <w:bookmarkStart w:id="6" w:name="_Toc505867668"/>
+        <w:bookmarkStart w:id="5" w:name="_Toc505867668"/>
         <w:r>
           <w:t>Starting</w:t>
         </w:r>
@@ -5029,27 +5036,114 @@
       <w:r>
         <w:t xml:space="preserve"> up</w:t>
       </w:r>
+      <w:bookmarkEnd w:id="5"/>
+    </w:p>
+    <w:p>
+      <w:pPr>
+        <w:pStyle w:val="SectionText"/>
+      </w:pPr>
+      <w:r>
+        <w:t xml:space="preserve">Double click on the executable file name in a file </w:t>
+      </w:r>
+      <w:r>
+        <w:t>browser</w:t>
+      </w:r>
+      <w:r>
+        <w:t xml:space="preserve"> window or on the desktop icon (if you created one)</w:t>
+      </w:r>
+      <w:r>
+        <w:t>,</w:t>
+      </w:r>
+      <w:r>
+        <w:t xml:space="preserve"> or </w:t>
+      </w:r>
+      <w:r>
+        <w:t>run the command line from a terminal or command window</w:t>
+      </w:r>
+      <w:r>
+        <w:t>.</w:t>
+      </w:r>
+      <w:r>
+        <w:t xml:space="preserve"> </w:t>
+      </w:r>
+    </w:p>
+    <w:p>
+      <w:pPr>
+        <w:pStyle w:val="SectionText"/>
+      </w:pPr>
+      <w:r>
+        <w:t>There are five main windows accompanied with occasional dialog boxes: Files, Configuration, Fleet Data, Population, and Forecast. Each of these is covered in its own section below.</w:t>
+      </w:r>
+      <w:bookmarkStart w:id="6" w:name="_GoBack"/>
       <w:bookmarkEnd w:id="6"/>
     </w:p>
     <w:p>
       <w:pPr>
         <w:pStyle w:val="SectionText"/>
       </w:pPr>
+    </w:p>
+    <w:p>
+      <w:pPr>
+        <w:pStyle w:val="SectionHeader"/>
+      </w:pPr>
+      <w:hyperlink w:anchor="_bookmark7" w:history="1">
+        <w:bookmarkStart w:id="7" w:name="_Toc505867669"/>
+        <w:r>
+          <w:t>Files</w:t>
+        </w:r>
+        <w:bookmarkEnd w:id="7"/>
+      </w:hyperlink>
+    </w:p>
+    <w:p>
+      <w:pPr>
+        <w:pStyle w:val="SectionText"/>
+      </w:pPr>
       <w:r>
-        <w:t>Double click on the executable file name in a file explorer window or on the desktop icon (if you created one) or .</w:t>
+        <w:t>Upon starting up, the GUI shows</w:t>
+      </w:r>
+      <w:r>
+        <w:t xml:space="preserve"> Files </w:t>
+      </w:r>
+      <w:r>
+        <w:t xml:space="preserve">with the Input File Settings visible. </w:t>
       </w:r>
     </w:p>
     <w:p>
       <w:pPr>
+        <w:pStyle w:val="SectionH2"/>
+        <w:numPr>
+          <w:ilvl w:val="1"/>
+          <w:numId w:val="62"/>
+        </w:numPr>
+      </w:pPr>
+      <w:bookmarkStart w:id="8" w:name="_Toc505867670"/>
+      <w:r>
+        <w:t>Input File</w:t>
+      </w:r>
+      <w:r>
+        <w:t xml:space="preserve"> Settings</w:t>
+      </w:r>
+      <w:bookmarkEnd w:id="8"/>
+    </w:p>
+    <w:p>
+      <w:pPr>
         <w:pStyle w:val="SectionText"/>
+      </w:pPr>
+      <w:r>
+        <w:t>The four main files are given names that may not exist in the current directory. When a model is read in, they will change to reflect the directory of that model.</w:t>
+      </w:r>
+    </w:p>
+    <w:p>
+      <w:pPr>
+        <w:pStyle w:val="SectionH2"/>
+        <w:ind w:left="1199" w:firstLine="0"/>
       </w:pPr>
       <w:r>
         <w:rPr>
           <w:noProof/>
         </w:rPr>
-        <w:lastRenderedPageBreak/>
         <w:drawing>
-          <wp:inline distT="0" distB="0" distL="0" distR="0" wp14:anchorId="717C4527" wp14:editId="5C58E109">
+          <wp:inline distT="0" distB="0" distL="0" distR="0" wp14:anchorId="4B172C7D" wp14:editId="5312985E">
             <wp:extent cx="5482154" cy="3517900"/>
             <wp:effectExtent l="0" t="0" r="0" b="0"/>
             <wp:docPr id="1" name="Picture 1"/>
@@ -5087,46 +5181,64 @@
     </w:p>
     <w:p>
       <w:pPr>
-        <w:pStyle w:val="SectionHeader"/>
-      </w:pPr>
-      <w:hyperlink w:anchor="_bookmark7" w:history="1">
-        <w:bookmarkStart w:id="7" w:name="_Toc505867669"/>
-        <w:r>
-          <w:t>Files</w:t>
-        </w:r>
-        <w:bookmarkEnd w:id="7"/>
-      </w:hyperlink>
-    </w:p>
-    <w:p>
-      <w:pPr>
         <w:pStyle w:val="SectionH2"/>
         <w:numPr>
           <w:ilvl w:val="1"/>
           <w:numId w:val="62"/>
         </w:numPr>
       </w:pPr>
-      <w:bookmarkStart w:id="8" w:name="_Toc505867670"/>
-      <w:r>
-        <w:t>Input File</w:t>
-      </w:r>
-      <w:r>
-        <w:t xml:space="preserve"> Settings</w:t>
-      </w:r>
-      <w:bookmarkEnd w:id="8"/>
-    </w:p>
-    <w:p>
-      <w:pPr>
-        <w:pStyle w:val="SectionH2"/>
-        <w:numPr>
-          <w:ilvl w:val="1"/>
-          <w:numId w:val="62"/>
-        </w:numPr>
-      </w:pPr>
       <w:bookmarkStart w:id="9" w:name="_Toc505867671"/>
       <w:r>
         <w:t>Output File Settings</w:t>
       </w:r>
       <w:bookmarkEnd w:id="9"/>
+    </w:p>
+    <w:p>
+      <w:pPr>
+        <w:pStyle w:val="SectionH2"/>
+        <w:ind w:left="1199" w:firstLine="0"/>
+      </w:pPr>
+      <w:r>
+        <w:rPr>
+          <w:noProof/>
+        </w:rPr>
+        <w:lastRenderedPageBreak/>
+        <w:drawing>
+          <wp:inline distT="0" distB="0" distL="0" distR="0" wp14:anchorId="6E375E6F" wp14:editId="2FA50C0E">
+            <wp:extent cx="5148580" cy="4054246"/>
+            <wp:effectExtent l="0" t="0" r="0" b="0"/>
+            <wp:docPr id="11" name="Picture 11"/>
+            <wp:cNvGraphicFramePr>
+              <a:graphicFrameLocks xmlns:a="http://schemas.openxmlformats.org/drawingml/2006/main" noChangeAspect="1"/>
+            </wp:cNvGraphicFramePr>
+            <a:graphic xmlns:a="http://schemas.openxmlformats.org/drawingml/2006/main">
+              <a:graphicData uri="http://schemas.openxmlformats.org/drawingml/2006/picture">
+                <pic:pic xmlns:pic="http://schemas.openxmlformats.org/drawingml/2006/picture">
+                  <pic:nvPicPr>
+                    <pic:cNvPr id="1" name=""/>
+                    <pic:cNvPicPr/>
+                  </pic:nvPicPr>
+                  <pic:blipFill>
+                    <a:blip r:embed="rId17"/>
+                    <a:stretch>
+                      <a:fillRect/>
+                    </a:stretch>
+                  </pic:blipFill>
+                  <pic:spPr>
+                    <a:xfrm>
+                      <a:off x="0" y="0"/>
+                      <a:ext cx="5166925" cy="4068691"/>
+                    </a:xfrm>
+                    <a:prstGeom prst="rect">
+                      <a:avLst/>
+                    </a:prstGeom>
+                  </pic:spPr>
+                </pic:pic>
+              </a:graphicData>
+            </a:graphic>
+          </wp:inline>
+        </w:drawing>
+      </w:r>
     </w:p>
     <w:p>
       <w:pPr>
@@ -5268,7 +5380,7 @@
                     <pic:cNvPicPr/>
                   </pic:nvPicPr>
                   <pic:blipFill>
-                    <a:blip r:embed="rId17"/>
+                    <a:blip r:embed="rId18"/>
                     <a:stretch>
                       <a:fillRect/>
                     </a:stretch>
@@ -5412,7 +5524,7 @@
                     <pic:cNvPicPr/>
                   </pic:nvPicPr>
                   <pic:blipFill>
-                    <a:blip r:embed="rId18"/>
+                    <a:blip r:embed="rId19"/>
                     <a:stretch>
                       <a:fillRect/>
                     </a:stretch>
@@ -5568,7 +5680,7 @@
                     <pic:cNvPicPr/>
                   </pic:nvPicPr>
                   <pic:blipFill>
-                    <a:blip r:embed="rId19"/>
+                    <a:blip r:embed="rId20"/>
                     <a:stretch>
                       <a:fillRect/>
                     </a:stretch>
@@ -5668,7 +5780,7 @@
                     <pic:cNvPicPr/>
                   </pic:nvPicPr>
                   <pic:blipFill>
-                    <a:blip r:embed="rId20"/>
+                    <a:blip r:embed="rId21"/>
                     <a:stretch>
                       <a:fillRect/>
                     </a:stretch>
@@ -5838,7 +5950,7 @@
                     <pic:cNvPicPr/>
                   </pic:nvPicPr>
                   <pic:blipFill>
-                    <a:blip r:embed="rId21"/>
+                    <a:blip r:embed="rId22"/>
                     <a:stretch>
                       <a:fillRect/>
                     </a:stretch>
@@ -5906,7 +6018,7 @@
                     <pic:cNvPicPr/>
                   </pic:nvPicPr>
                   <pic:blipFill>
-                    <a:blip r:embed="rId22"/>
+                    <a:blip r:embed="rId23"/>
                     <a:stretch>
                       <a:fillRect/>
                     </a:stretch>
@@ -5956,7 +6068,7 @@
                     <pic:cNvPicPr/>
                   </pic:nvPicPr>
                   <pic:blipFill>
-                    <a:blip r:embed="rId23"/>
+                    <a:blip r:embed="rId24"/>
                     <a:stretch>
                       <a:fillRect/>
                     </a:stretch>
@@ -6007,7 +6119,7 @@
                     <pic:cNvPicPr/>
                   </pic:nvPicPr>
                   <pic:blipFill>
-                    <a:blip r:embed="rId24"/>
+                    <a:blip r:embed="rId25"/>
                     <a:stretch>
                       <a:fillRect/>
                     </a:stretch>
@@ -6057,7 +6169,7 @@
                     <pic:cNvPicPr/>
                   </pic:nvPicPr>
                   <pic:blipFill>
-                    <a:blip r:embed="rId25"/>
+                    <a:blip r:embed="rId26"/>
                     <a:stretch>
                       <a:fillRect/>
                     </a:stretch>
@@ -6092,7 +6204,7 @@
       </w:r>
     </w:p>
     <w:sectPr>
-      <w:footerReference w:type="default" r:id="rId26"/>
+      <w:footerReference w:type="default" r:id="rId27"/>
       <w:pgSz w:w="12240" w:h="15840"/>
       <w:pgMar w:top="1380" w:right="1020" w:bottom="1620" w:left="1340" w:header="0" w:footer="1432" w:gutter="0"/>
       <w:pgNumType w:start="1"/>
@@ -6283,8 +6395,6 @@
         <w:szCs w:val="20"/>
       </w:rPr>
     </w:pPr>
-    <w:bookmarkStart w:id="2" w:name="_GoBack"/>
-    <w:bookmarkEnd w:id="2"/>
   </w:p>
 </w:ftr>
 </file>
@@ -6326,7 +6436,7 @@
           <w:rPr>
             <w:noProof/>
           </w:rPr>
-          <w:t>9</w:t>
+          <w:t>2</w:t>
         </w:r>
         <w:r>
           <w:rPr>
@@ -14492,6 +14602,7 @@
   <w:style w:type="character" w:default="1" w:styleId="DefaultParagraphFont">
     <w:name w:val="Default Paragraph Font"/>
     <w:uiPriority w:val="1"/>
+    <w:semiHidden/>
     <w:unhideWhenUsed/>
   </w:style>
   <w:style w:type="table" w:default="1" w:styleId="TableNormal">
@@ -15153,7 +15264,7 @@
 </file>
 
 <file path=customXml/itemProps1.xml><?xml version="1.0" encoding="utf-8"?>
-<ds:datastoreItem xmlns:ds="http://schemas.openxmlformats.org/officeDocument/2006/customXml" ds:itemID="{EDC46C8C-BCBC-4361-82A8-C2FCB9824F2E}">
+<ds:datastoreItem xmlns:ds="http://schemas.openxmlformats.org/officeDocument/2006/customXml" ds:itemID="{C37EBCFE-07E2-41DA-969E-FDFC54D1D503}">
   <ds:schemaRefs>
     <ds:schemaRef ds:uri="http://schemas.openxmlformats.org/officeDocument/2006/bibliography"/>
   </ds:schemaRefs>

</xml_diff>

<commit_message>
v3.3.10.03 Fixed setup code for selectivities.
Corrected reading alt bin max.
Changed some file comments to match ss_new files.
Changed the output graphs to summary.sso, so titles changed.
Added copyright notice to all header files and ss_gui_copyright.txt
</commit_message>
<xml_diff>
--- a/guiGuide/SS330_GUI_User_Guide.docx
+++ b/guiGuide/SS330_GUI_User_Guide.docx
@@ -5074,8 +5074,6 @@
       <w:r>
         <w:t>There are five main windows accompanied with occasional dialog boxes: Files, Configuration, Fleet Data, Population, and Forecast. Each of these is covered in its own section below.</w:t>
       </w:r>
-      <w:bookmarkStart w:id="6" w:name="_GoBack"/>
-      <w:bookmarkEnd w:id="6"/>
     </w:p>
     <w:p>
       <w:pPr>
@@ -5087,11 +5085,11 @@
         <w:pStyle w:val="SectionHeader"/>
       </w:pPr>
       <w:hyperlink w:anchor="_bookmark7" w:history="1">
-        <w:bookmarkStart w:id="7" w:name="_Toc505867669"/>
+        <w:bookmarkStart w:id="6" w:name="_Toc505867669"/>
         <w:r>
           <w:t>Files</w:t>
         </w:r>
-        <w:bookmarkEnd w:id="7"/>
+        <w:bookmarkEnd w:id="6"/>
       </w:hyperlink>
     </w:p>
     <w:p>
@@ -5116,21 +5114,33 @@
           <w:numId w:val="62"/>
         </w:numPr>
       </w:pPr>
-      <w:bookmarkStart w:id="8" w:name="_Toc505867670"/>
+      <w:bookmarkStart w:id="7" w:name="_Toc505867670"/>
       <w:r>
         <w:t>Input File</w:t>
       </w:r>
       <w:r>
         <w:t xml:space="preserve"> Settings</w:t>
       </w:r>
-      <w:bookmarkEnd w:id="8"/>
+      <w:bookmarkEnd w:id="7"/>
     </w:p>
     <w:p>
       <w:pPr>
         <w:pStyle w:val="SectionText"/>
       </w:pPr>
       <w:r>
-        <w:t>The four main files are given names that may not exist in the current directory. When a model is read in, they will change to reflect the directory of that model.</w:t>
+        <w:t>When first started, t</w:t>
+      </w:r>
+      <w:r>
+        <w:t>he four main files are given names that may not exist in the current di</w:t>
+      </w:r>
+      <w:r>
+        <w:t>rectory. When a model is read</w:t>
+      </w:r>
+      <w:r>
+        <w:t>, they will change to reflect the directory of that model.</w:t>
+      </w:r>
+      <w:r>
+        <w:t xml:space="preserve"> </w:t>
       </w:r>
     </w:p>
     <w:p>
@@ -5187,11 +5197,11 @@
           <w:numId w:val="62"/>
         </w:numPr>
       </w:pPr>
-      <w:bookmarkStart w:id="9" w:name="_Toc505867671"/>
+      <w:bookmarkStart w:id="8" w:name="_Toc505867671"/>
       <w:r>
         <w:t>Output File Settings</w:t>
       </w:r>
-      <w:bookmarkEnd w:id="9"/>
+      <w:bookmarkEnd w:id="8"/>
     </w:p>
     <w:p>
       <w:pPr>
@@ -5245,12 +5255,20 @@
         <w:pStyle w:val="SectionHeader"/>
       </w:pPr>
       <w:hyperlink w:anchor="_bookmark8" w:history="1">
-        <w:bookmarkStart w:id="10" w:name="_Toc505867672"/>
+        <w:bookmarkStart w:id="9" w:name="_Toc505867672"/>
         <w:r>
           <w:t>Configuration</w:t>
         </w:r>
-        <w:bookmarkEnd w:id="10"/>
+        <w:bookmarkEnd w:id="9"/>
       </w:hyperlink>
+    </w:p>
+    <w:p>
+      <w:pPr>
+        <w:pStyle w:val="SectionText"/>
+      </w:pPr>
+      <w:r>
+        <w:t xml:space="preserve">The configuration values are mainly in the data file of the current model. </w:t>
+      </w:r>
     </w:p>
     <w:p>
       <w:pPr>
@@ -5260,11 +5278,11 @@
           <w:numId w:val="62"/>
         </w:numPr>
       </w:pPr>
-      <w:bookmarkStart w:id="11" w:name="_Toc505867673"/>
+      <w:bookmarkStart w:id="10" w:name="_Toc505867673"/>
       <w:r>
         <w:t>Dimensions</w:t>
       </w:r>
-      <w:bookmarkEnd w:id="11"/>
+      <w:bookmarkEnd w:id="10"/>
     </w:p>
     <w:p>
       <w:pPr>
@@ -5274,11 +5292,11 @@
           <w:numId w:val="62"/>
         </w:numPr>
       </w:pPr>
-      <w:bookmarkStart w:id="12" w:name="_Toc505867674"/>
+      <w:bookmarkStart w:id="11" w:name="_Toc505867674"/>
       <w:r>
         <w:t>Settings</w:t>
       </w:r>
-      <w:bookmarkEnd w:id="12"/>
+      <w:bookmarkEnd w:id="11"/>
     </w:p>
     <w:p>
       <w:pPr>
@@ -5288,11 +5306,11 @@
           <w:numId w:val="62"/>
         </w:numPr>
       </w:pPr>
-      <w:bookmarkStart w:id="13" w:name="_Toc505867675"/>
+      <w:bookmarkStart w:id="12" w:name="_Toc505867675"/>
       <w:r>
         <w:t>Composition Setup</w:t>
       </w:r>
-      <w:bookmarkEnd w:id="13"/>
+      <w:bookmarkEnd w:id="12"/>
     </w:p>
     <w:p>
       <w:pPr>
@@ -5302,11 +5320,11 @@
           <w:numId w:val="62"/>
         </w:numPr>
       </w:pPr>
-      <w:bookmarkStart w:id="14" w:name="_Toc505867676"/>
+      <w:bookmarkStart w:id="13" w:name="_Toc505867676"/>
       <w:r>
         <w:t>Environmental Variables</w:t>
       </w:r>
-      <w:bookmarkEnd w:id="14"/>
+      <w:bookmarkEnd w:id="13"/>
     </w:p>
     <w:p>
       <w:pPr>
@@ -5316,11 +5334,11 @@
           <w:numId w:val="62"/>
         </w:numPr>
       </w:pPr>
-      <w:bookmarkStart w:id="15" w:name="_Toc505867677"/>
+      <w:bookmarkStart w:id="14" w:name="_Toc505867677"/>
       <w:r>
         <w:t>Tag Data</w:t>
       </w:r>
-      <w:bookmarkEnd w:id="15"/>
+      <w:bookmarkEnd w:id="14"/>
     </w:p>
     <w:p>
       <w:pPr>
@@ -5330,11 +5348,11 @@
           <w:numId w:val="62"/>
         </w:numPr>
       </w:pPr>
-      <w:bookmarkStart w:id="16" w:name="_Toc505867678"/>
+      <w:bookmarkStart w:id="15" w:name="_Toc505867678"/>
       <w:r>
         <w:t>Blocks</w:t>
       </w:r>
-      <w:bookmarkEnd w:id="16"/>
+      <w:bookmarkEnd w:id="15"/>
     </w:p>
     <w:p>
       <w:pPr>
@@ -5344,11 +5362,11 @@
           <w:numId w:val="62"/>
         </w:numPr>
       </w:pPr>
-      <w:bookmarkStart w:id="17" w:name="_Toc505867679"/>
+      <w:bookmarkStart w:id="16" w:name="_Toc505867679"/>
       <w:r>
         <w:t>Additional Reporting</w:t>
       </w:r>
-      <w:bookmarkEnd w:id="17"/>
+      <w:bookmarkEnd w:id="16"/>
     </w:p>
     <w:p>
       <w:pPr>
@@ -5409,10 +5427,17 @@
       <w:r>
         <w:t xml:space="preserve"> </w:t>
       </w:r>
-      <w:bookmarkStart w:id="18" w:name="_Toc505867680"/>
+      <w:bookmarkStart w:id="17" w:name="_Toc505867680"/>
       <w:r>
         <w:t>Fleet Data</w:t>
       </w:r>
+      <w:bookmarkEnd w:id="17"/>
+    </w:p>
+    <w:p>
+      <w:pPr>
+        <w:pStyle w:val="SectionText"/>
+      </w:pPr>
+      <w:bookmarkStart w:id="18" w:name="_GoBack"/>
       <w:bookmarkEnd w:id="18"/>
     </w:p>
     <w:p>
@@ -5559,6 +5584,11 @@
     </w:p>
     <w:p>
       <w:pPr>
+        <w:pStyle w:val="SectionText"/>
+      </w:pPr>
+    </w:p>
+    <w:p>
+      <w:pPr>
         <w:pStyle w:val="SectionH2"/>
         <w:numPr>
           <w:ilvl w:val="1"/>
@@ -5729,31 +5759,8 @@
     </w:p>
     <w:p>
       <w:pPr>
-        <w:pStyle w:val="SectionH2"/>
-        <w:numPr>
-          <w:ilvl w:val="1"/>
-          <w:numId w:val="62"/>
-        </w:numPr>
-      </w:pPr>
-      <w:bookmarkStart w:id="35" w:name="_Toc505867697"/>
-      <w:r>
-        <w:t>Controls</w:t>
-      </w:r>
-      <w:bookmarkEnd w:id="35"/>
-    </w:p>
-    <w:p>
-      <w:pPr>
-        <w:pStyle w:val="SectionH2"/>
-        <w:numPr>
-          <w:ilvl w:val="1"/>
-          <w:numId w:val="62"/>
-        </w:numPr>
-      </w:pPr>
-      <w:bookmarkStart w:id="36" w:name="_Toc505867698"/>
-      <w:r>
-        <w:t>Catch</w:t>
-      </w:r>
-      <w:bookmarkEnd w:id="36"/>
+        <w:pStyle w:val="SectionText"/>
+      </w:pPr>
     </w:p>
     <w:p>
       <w:pPr>
@@ -5765,7 +5772,7 @@
         </w:rPr>
         <w:lastRenderedPageBreak/>
         <w:drawing>
-          <wp:inline distT="0" distB="0" distL="0" distR="0" wp14:anchorId="53E2A453" wp14:editId="1D137FDF">
+          <wp:inline distT="0" distB="0" distL="0" distR="0" wp14:anchorId="1779132A" wp14:editId="1AE0EF7A">
             <wp:extent cx="5466080" cy="4304262"/>
             <wp:effectExtent l="0" t="0" r="0" b="0"/>
             <wp:docPr id="5" name="Picture 5"/>
@@ -5803,6 +5810,44 @@
     </w:p>
     <w:p>
       <w:pPr>
+        <w:pStyle w:val="SectionH2"/>
+        <w:numPr>
+          <w:ilvl w:val="1"/>
+          <w:numId w:val="62"/>
+        </w:numPr>
+      </w:pPr>
+      <w:bookmarkStart w:id="35" w:name="_Toc505867697"/>
+      <w:r>
+        <w:t>Controls</w:t>
+      </w:r>
+      <w:bookmarkEnd w:id="35"/>
+    </w:p>
+    <w:p>
+      <w:pPr>
+        <w:pStyle w:val="SectionText"/>
+      </w:pPr>
+    </w:p>
+    <w:p>
+      <w:pPr>
+        <w:pStyle w:val="SectionH2"/>
+        <w:numPr>
+          <w:ilvl w:val="1"/>
+          <w:numId w:val="62"/>
+        </w:numPr>
+      </w:pPr>
+      <w:bookmarkStart w:id="36" w:name="_Toc505867698"/>
+      <w:r>
+        <w:t>Catch</w:t>
+      </w:r>
+      <w:bookmarkEnd w:id="36"/>
+    </w:p>
+    <w:p>
+      <w:pPr>
+        <w:pStyle w:val="SectionText"/>
+      </w:pPr>
+    </w:p>
+    <w:p>
+      <w:pPr>
         <w:pStyle w:val="SectionHeader"/>
       </w:pPr>
       <w:bookmarkStart w:id="37" w:name="_Toc505867699"/>
@@ -5816,114 +5861,11 @@
     </w:p>
     <w:p>
       <w:pPr>
-        <w:pStyle w:val="SectionH2"/>
-        <w:numPr>
-          <w:ilvl w:val="1"/>
-          <w:numId w:val="62"/>
-        </w:numPr>
-      </w:pPr>
-      <w:bookmarkStart w:id="38" w:name="_Toc505867700"/>
+        <w:pStyle w:val="SectionText"/>
+      </w:pPr>
       <w:r>
-        <w:t>Executable</w:t>
+        <w:t xml:space="preserve">The following dialog shows the run dialog. </w:t>
       </w:r>
-      <w:bookmarkEnd w:id="38"/>
-    </w:p>
-    <w:p>
-      <w:pPr>
-        <w:pStyle w:val="SectionH2"/>
-        <w:numPr>
-          <w:ilvl w:val="1"/>
-          <w:numId w:val="62"/>
-        </w:numPr>
-      </w:pPr>
-      <w:bookmarkStart w:id="39" w:name="_Toc505867701"/>
-      <w:r>
-        <w:t>Directory</w:t>
-      </w:r>
-      <w:bookmarkEnd w:id="39"/>
-    </w:p>
-    <w:p>
-      <w:pPr>
-        <w:pStyle w:val="SectionH2"/>
-        <w:numPr>
-          <w:ilvl w:val="1"/>
-          <w:numId w:val="62"/>
-        </w:numPr>
-      </w:pPr>
-      <w:bookmarkStart w:id="40" w:name="_Toc505867702"/>
-      <w:r>
-        <w:t>Options</w:t>
-      </w:r>
-      <w:bookmarkEnd w:id="40"/>
-    </w:p>
-    <w:p>
-      <w:pPr>
-        <w:pStyle w:val="SectionH2"/>
-        <w:numPr>
-          <w:ilvl w:val="1"/>
-          <w:numId w:val="62"/>
-        </w:numPr>
-      </w:pPr>
-      <w:bookmarkStart w:id="41" w:name="_Toc505867703"/>
-      <w:r>
-        <w:t>Outputs</w:t>
-      </w:r>
-      <w:bookmarkEnd w:id="41"/>
-    </w:p>
-    <w:p>
-      <w:pPr>
-        <w:pStyle w:val="SectionH3"/>
-        <w:numPr>
-          <w:ilvl w:val="2"/>
-          <w:numId w:val="62"/>
-        </w:numPr>
-      </w:pPr>
-      <w:bookmarkStart w:id="42" w:name="_Toc505867704"/>
-      <w:r>
-        <w:t>Normal Output</w:t>
-      </w:r>
-      <w:bookmarkEnd w:id="42"/>
-    </w:p>
-    <w:p>
-      <w:pPr>
-        <w:pStyle w:val="SectionH3"/>
-        <w:numPr>
-          <w:ilvl w:val="2"/>
-          <w:numId w:val="62"/>
-        </w:numPr>
-      </w:pPr>
-      <w:bookmarkStart w:id="43" w:name="_Toc505867705"/>
-      <w:r>
-        <w:t>Error Output</w:t>
-      </w:r>
-      <w:bookmarkEnd w:id="43"/>
-      <w:r>
-        <w:t xml:space="preserve"> </w:t>
-      </w:r>
-    </w:p>
-    <w:p>
-      <w:pPr>
-        <w:pStyle w:val="SectionH2"/>
-        <w:numPr>
-          <w:ilvl w:val="1"/>
-          <w:numId w:val="62"/>
-        </w:numPr>
-      </w:pPr>
-      <w:bookmarkStart w:id="44" w:name="_Toc505867706"/>
-      <w:r>
-        <w:t>Viewing Files</w:t>
-      </w:r>
-      <w:bookmarkEnd w:id="44"/>
-    </w:p>
-    <w:p>
-      <w:pPr>
-        <w:pStyle w:val="SectionH2"/>
-      </w:pPr>
-    </w:p>
-    <w:p>
-      <w:pPr>
-        <w:pStyle w:val="SectionH2"/>
-      </w:pPr>
     </w:p>
     <w:p>
       <w:pPr>
@@ -5935,7 +5877,7 @@
         </w:rPr>
         <w:lastRenderedPageBreak/>
         <w:drawing>
-          <wp:inline distT="0" distB="0" distL="0" distR="0" wp14:anchorId="3A16208E" wp14:editId="17D3DA1B">
+          <wp:inline distT="0" distB="0" distL="0" distR="0" wp14:anchorId="19D8BC4E" wp14:editId="2ABCC9F7">
             <wp:extent cx="5467986" cy="3886256"/>
             <wp:effectExtent l="0" t="0" r="0" b="0"/>
             <wp:docPr id="6" name="Picture 6"/>
@@ -5973,6 +5915,122 @@
     </w:p>
     <w:p>
       <w:pPr>
+        <w:pStyle w:val="SectionH2"/>
+        <w:numPr>
+          <w:ilvl w:val="1"/>
+          <w:numId w:val="62"/>
+        </w:numPr>
+      </w:pPr>
+      <w:bookmarkStart w:id="38" w:name="_Toc505867700"/>
+      <w:r>
+        <w:t>Executable</w:t>
+      </w:r>
+      <w:bookmarkEnd w:id="38"/>
+    </w:p>
+    <w:p>
+      <w:pPr>
+        <w:pStyle w:val="SectionH2"/>
+        <w:numPr>
+          <w:ilvl w:val="1"/>
+          <w:numId w:val="62"/>
+        </w:numPr>
+      </w:pPr>
+      <w:bookmarkStart w:id="39" w:name="_Toc505867701"/>
+      <w:r>
+        <w:t>Directory</w:t>
+      </w:r>
+      <w:bookmarkEnd w:id="39"/>
+    </w:p>
+    <w:p>
+      <w:pPr>
+        <w:pStyle w:val="SectionH2"/>
+        <w:numPr>
+          <w:ilvl w:val="1"/>
+          <w:numId w:val="62"/>
+        </w:numPr>
+      </w:pPr>
+      <w:bookmarkStart w:id="40" w:name="_Toc505867702"/>
+      <w:r>
+        <w:t>Options</w:t>
+      </w:r>
+      <w:bookmarkEnd w:id="40"/>
+    </w:p>
+    <w:p>
+      <w:pPr>
+        <w:pStyle w:val="SectionH2"/>
+        <w:numPr>
+          <w:ilvl w:val="1"/>
+          <w:numId w:val="62"/>
+        </w:numPr>
+      </w:pPr>
+      <w:bookmarkStart w:id="41" w:name="_Toc505867703"/>
+      <w:r>
+        <w:t>Outputs</w:t>
+      </w:r>
+      <w:bookmarkEnd w:id="41"/>
+    </w:p>
+    <w:p>
+      <w:pPr>
+        <w:pStyle w:val="SectionH3"/>
+        <w:numPr>
+          <w:ilvl w:val="2"/>
+          <w:numId w:val="62"/>
+        </w:numPr>
+      </w:pPr>
+      <w:bookmarkStart w:id="42" w:name="_Toc505867704"/>
+      <w:r>
+        <w:t>Normal Output</w:t>
+      </w:r>
+      <w:bookmarkEnd w:id="42"/>
+    </w:p>
+    <w:p>
+      <w:pPr>
+        <w:pStyle w:val="SectionH3"/>
+        <w:numPr>
+          <w:ilvl w:val="2"/>
+          <w:numId w:val="62"/>
+        </w:numPr>
+      </w:pPr>
+      <w:bookmarkStart w:id="43" w:name="_Toc505867705"/>
+      <w:r>
+        <w:t>Error Output</w:t>
+      </w:r>
+      <w:bookmarkEnd w:id="43"/>
+      <w:r>
+        <w:t xml:space="preserve"> </w:t>
+      </w:r>
+    </w:p>
+    <w:p>
+      <w:pPr>
+        <w:pStyle w:val="SectionH2"/>
+        <w:numPr>
+          <w:ilvl w:val="1"/>
+          <w:numId w:val="62"/>
+        </w:numPr>
+      </w:pPr>
+      <w:bookmarkStart w:id="44" w:name="_Toc505867706"/>
+      <w:r>
+        <w:t>Viewing Files</w:t>
+      </w:r>
+      <w:bookmarkEnd w:id="44"/>
+    </w:p>
+    <w:p>
+      <w:pPr>
+        <w:pStyle w:val="SectionH2"/>
+      </w:pPr>
+    </w:p>
+    <w:p>
+      <w:pPr>
+        <w:pStyle w:val="SectionH2"/>
+      </w:pPr>
+    </w:p>
+    <w:p>
+      <w:pPr>
+        <w:pStyle w:val="SectionText"/>
+      </w:pPr>
+    </w:p>
+    <w:p>
+      <w:pPr>
         <w:pStyle w:val="BodyText"/>
       </w:pPr>
     </w:p>
@@ -5993,6 +6051,13 @@
       <w:pPr>
         <w:pStyle w:val="SectionText"/>
       </w:pPr>
+      <w:r>
+        <w:t xml:space="preserve">If the starter file is from a SS 3.24 model, the following dialog will open giving you the option to convert the model (using ss_trans), quit the GUI, or choose another model. </w:t>
+      </w:r>
+      <w:r>
+        <w:lastRenderedPageBreak/>
+        <w:t>The Show Details button will display information similar to this.</w:t>
+      </w:r>
     </w:p>
     <w:p>
       <w:pPr>
@@ -6043,6 +6108,9 @@
       <w:pPr>
         <w:pStyle w:val="SectionText"/>
       </w:pPr>
+      <w:r>
+        <w:t>If you choose to convert the model, the following information dialog appears. You may click OK or the cancel button to clear it.</w:t>
+      </w:r>
     </w:p>
     <w:p>
       <w:pPr>
@@ -6093,6 +6161,9 @@
       <w:pPr>
         <w:pStyle w:val="SectionText"/>
       </w:pPr>
+      <w:r>
+        <w:t>The next step is to run ss_trans. Click Run in the following dialog. Once ss_trans has run, click Exit. You will be prompted for a directory which will receive the ss_new files.</w:t>
+      </w:r>
     </w:p>
     <w:p>
       <w:pPr>
@@ -6102,7 +6173,6 @@
         <w:rPr>
           <w:noProof/>
         </w:rPr>
-        <w:lastRenderedPageBreak/>
         <w:drawing>
           <wp:inline distT="0" distB="0" distL="0" distR="0" wp14:anchorId="77A690F8" wp14:editId="3B909563">
             <wp:extent cx="5498286" cy="3907790"/>
@@ -6144,6 +6214,10 @@
       <w:pPr>
         <w:pStyle w:val="SectionText"/>
       </w:pPr>
+      <w:r>
+        <w:lastRenderedPageBreak/>
+        <w:t>The next dialog shows how the choice of a directory is made in Windows.</w:t>
+      </w:r>
     </w:p>
     <w:p>
       <w:pPr>
@@ -6200,7 +6274,25 @@
         <w:pStyle w:val="SectionText"/>
       </w:pPr>
       <w:r>
-        <w:t xml:space="preserve">The GUI will then save the newly created files and read them in. </w:t>
+        <w:t>The GUI will then save the newly created files</w:t>
+      </w:r>
+      <w:r>
+        <w:t>,</w:t>
+      </w:r>
+      <w:r>
+        <w:t xml:space="preserve"> read them in</w:t>
+      </w:r>
+      <w:r>
+        <w:t>, and</w:t>
+      </w:r>
+      <w:r>
+        <w:t xml:space="preserve"> display the data</w:t>
+      </w:r>
+      <w:r>
+        <w:t>.</w:t>
+      </w:r>
+      <w:r>
+        <w:t xml:space="preserve"> </w:t>
       </w:r>
     </w:p>
     <w:sectPr>
@@ -6436,7 +6528,7 @@
           <w:rPr>
             <w:noProof/>
           </w:rPr>
-          <w:t>2</w:t>
+          <w:t>4</w:t>
         </w:r>
         <w:r>
           <w:rPr>
@@ -15264,7 +15356,7 @@
 </file>
 
 <file path=customXml/itemProps1.xml><?xml version="1.0" encoding="utf-8"?>
-<ds:datastoreItem xmlns:ds="http://schemas.openxmlformats.org/officeDocument/2006/customXml" ds:itemID="{C37EBCFE-07E2-41DA-969E-FDFC54D1D503}">
+<ds:datastoreItem xmlns:ds="http://schemas.openxmlformats.org/officeDocument/2006/customXml" ds:itemID="{28BE4DF6-9FF5-4296-A87C-54634D64BDF0}">
   <ds:schemaRefs>
     <ds:schemaRef ds:uri="http://schemas.openxmlformats.org/officeDocument/2006/bibliography"/>
   </ds:schemaRefs>

</xml_diff>